<commit_message>
Amélioration du niveau de détails du plan d'implémentation.
</commit_message>
<xml_diff>
--- a/plan_dimplementation.docx
+++ b/plan_dimplementation.docx
@@ -8872,6 +8872,32 @@
           <w:lang w:val="fr-FR"/>
         </w:rPr>
         <w:t>(100% disponibilité)</w:t>
+      </w:r>
+    </w:p>
+    <w:p>
+      <w:pPr>
+        <w:rPr>
+          <w:lang w:val="fr-FR"/>
+        </w:rPr>
+      </w:pPr>
+      <w:r>
+        <w:rPr>
+          <w:lang w:val="fr-FR"/>
+        </w:rPr>
+        <w:t>L’édition des informations clients doit être simple (5 min en moyenne).</w:t>
+      </w:r>
+    </w:p>
+    <w:p>
+      <w:pPr>
+        <w:rPr>
+          <w:lang w:val="fr-FR"/>
+        </w:rPr>
+      </w:pPr>
+      <w:r>
+        <w:rPr>
+          <w:lang w:val="fr-FR"/>
+        </w:rPr>
+        <w:t>Pouvoir accéder au service de facturation en permanence (100% disponibilité).</w:t>
       </w:r>
     </w:p>
     <w:p>

</xml_diff>